<commit_message>
Finish the whole website
</commit_message>
<xml_diff>
--- a/public/template.docx
+++ b/public/template.docx
@@ -122,7 +122,7 @@
         </w:trPr>
         <w:tc>
           <w:tcPr>
-            <w:tcW w:w="2634" w:type="dxa"/>
+            <w:tcW w:w="2633" w:type="dxa"/>
             <w:gridSpan w:val="3"/>
             <w:tcBorders>
               <w:top w:val="single" w:sz="4" w:space="0" w:color="000000"/>
@@ -259,7 +259,7 @@
         </w:trPr>
         <w:tc>
           <w:tcPr>
-            <w:tcW w:w="1134" w:type="dxa"/>
+            <w:tcW w:w="1133" w:type="dxa"/>
             <w:tcBorders>
               <w:top w:val="nil"/>
               <w:left w:val="single" w:sz="4" w:space="0" w:color="000000"/>
@@ -509,12 +509,12 @@
       </w:tr>
       <w:tr>
         <w:trPr>
-          <w:trHeight w:val="284"/>
+          <w:trHeight w:hRule="exact" w:val="288"/>
           <w:jc w:val="center"/>
         </w:trPr>
         <w:tc>
           <w:tcPr>
-            <w:tcW w:w="1134" w:type="dxa"/>
+            <w:tcW w:w="1133" w:type="dxa"/>
             <w:tcBorders>
               <w:top w:val="nil"/>
               <w:left w:val="single" w:sz="4" w:space="0" w:color="000000"/>
@@ -533,6 +533,33 @@
                 <w:szCs w:val="18"/>
               </w:rPr>
             </w:pPr>
+            <w:r>
+              <w:rPr>
+                <w:rFonts w:ascii="Arial Narrow" w:eastAsia="Arial Narrow" w:hAnsi="Arial Narrow" w:cs="Arial Narrow"/>
+                <w:color w:val="000000"/>
+                <w:sz w:val="18"/>
+                <w:szCs w:val="18"/>
+              </w:rPr>
+              <w:t>{#trains}{date</w:t>
+            </w:r>
+            <w:r>
+              <w:rPr>
+                <w:rFonts w:ascii="Arial Narrow" w:eastAsia="Arial Narrow" w:hAnsi="Arial Narrow" w:cs="Arial Narrow"/>
+                <w:color w:val="000000"/>
+                <w:sz w:val="18"/>
+                <w:szCs w:val="18"/>
+              </w:rPr>
+              <w:t>OfDeparture</w:t>
+            </w:r>
+            <w:r>
+              <w:rPr>
+                <w:rFonts w:ascii="Arial Narrow" w:eastAsia="Arial Narrow" w:hAnsi="Arial Narrow" w:cs="Arial Narrow"/>
+                <w:color w:val="000000"/>
+                <w:sz w:val="18"/>
+                <w:szCs w:val="18"/>
+              </w:rPr>
+              <w:t>}</w:t>
+            </w:r>
           </w:p>
         </w:tc>
         <w:tc>
@@ -557,6 +584,48 @@
                 <w:szCs w:val="18"/>
               </w:rPr>
             </w:pPr>
+            <w:r>
+              <w:rPr>
+                <w:rFonts w:ascii="Arial" w:eastAsia="Arial" w:hAnsi="Arial" w:cs="Arial"/>
+                <w:b/>
+                <w:color w:val="000000"/>
+                <w:sz w:val="18"/>
+                <w:szCs w:val="18"/>
+              </w:rPr>
+              <w:t>{</w:t>
+            </w:r>
+            <w:proofErr w:type="spellStart"/>
+            <w:r>
+              <w:rPr>
+                <w:rFonts w:ascii="Arial" w:eastAsia="Arial" w:hAnsi="Arial" w:cs="Arial"/>
+                <w:b/>
+                <w:color w:val="000000"/>
+                <w:sz w:val="18"/>
+                <w:szCs w:val="18"/>
+              </w:rPr>
+              <w:t>trainN</w:t>
+            </w:r>
+            <w:r>
+              <w:rPr>
+                <w:rFonts w:ascii="Arial" w:eastAsia="Arial" w:hAnsi="Arial" w:cs="Arial"/>
+                <w:b/>
+                <w:color w:val="000000"/>
+                <w:sz w:val="18"/>
+                <w:szCs w:val="18"/>
+              </w:rPr>
+              <w:t>umber</w:t>
+            </w:r>
+            <w:proofErr w:type="spellEnd"/>
+            <w:r>
+              <w:rPr>
+                <w:rFonts w:ascii="Arial" w:eastAsia="Arial" w:hAnsi="Arial" w:cs="Arial"/>
+                <w:b/>
+                <w:color w:val="000000"/>
+                <w:sz w:val="18"/>
+                <w:szCs w:val="18"/>
+              </w:rPr>
+              <w:t>}</w:t>
+            </w:r>
           </w:p>
         </w:tc>
         <w:tc>
@@ -580,6 +649,35 @@
                 <w:szCs w:val="18"/>
               </w:rPr>
             </w:pPr>
+            <w:r>
+              <w:rPr>
+                <w:rFonts w:ascii="Arial Narrow" w:eastAsia="Arial Narrow" w:hAnsi="Arial Narrow" w:cs="Arial Narrow"/>
+                <w:color w:val="000000"/>
+                <w:sz w:val="18"/>
+                <w:szCs w:val="18"/>
+              </w:rPr>
+              <w:t>{</w:t>
+            </w:r>
+            <w:proofErr w:type="spellStart"/>
+            <w:r>
+              <w:rPr>
+                <w:rFonts w:ascii="Arial Narrow" w:eastAsia="Arial Narrow" w:hAnsi="Arial Narrow" w:cs="Arial Narrow"/>
+                <w:color w:val="000000"/>
+                <w:sz w:val="18"/>
+                <w:szCs w:val="18"/>
+              </w:rPr>
+              <w:t>from</w:t>
+            </w:r>
+            <w:proofErr w:type="spellEnd"/>
+            <w:r>
+              <w:rPr>
+                <w:rFonts w:ascii="Arial Narrow" w:eastAsia="Arial Narrow" w:hAnsi="Arial Narrow" w:cs="Arial Narrow"/>
+                <w:color w:val="000000"/>
+                <w:sz w:val="18"/>
+                <w:szCs w:val="18"/>
+              </w:rPr>
+              <w:t>}</w:t>
+            </w:r>
           </w:p>
         </w:tc>
         <w:tc>
@@ -602,6 +700,15 @@
                 <w:szCs w:val="18"/>
               </w:rPr>
             </w:pPr>
+            <w:r>
+              <w:rPr>
+                <w:rFonts w:ascii="Arial Narrow" w:eastAsia="Arial Narrow" w:hAnsi="Arial Narrow" w:cs="Arial Narrow"/>
+                <w:color w:val="000000"/>
+                <w:sz w:val="18"/>
+                <w:szCs w:val="18"/>
+              </w:rPr>
+              <w:t>{to}</w:t>
+            </w:r>
           </w:p>
         </w:tc>
         <w:tc>
@@ -625,6 +732,15 @@
                 <w:szCs w:val="18"/>
               </w:rPr>
             </w:pPr>
+            <w:r>
+              <w:rPr>
+                <w:rFonts w:ascii="Arial Narrow" w:eastAsia="Arial Narrow" w:hAnsi="Arial Narrow" w:cs="Arial Narrow"/>
+                <w:color w:val="000000"/>
+                <w:sz w:val="18"/>
+                <w:szCs w:val="18"/>
+              </w:rPr>
+              <w:t>{train1date}</w:t>
+            </w:r>
           </w:p>
         </w:tc>
         <w:tc>
@@ -649,6 +765,36 @@
                 <w:szCs w:val="18"/>
               </w:rPr>
             </w:pPr>
+            <w:r>
+              <w:rPr>
+                <w:rFonts w:ascii="Arial" w:eastAsia="Arial" w:hAnsi="Arial" w:cs="Arial"/>
+                <w:b/>
+                <w:color w:val="000000"/>
+                <w:sz w:val="18"/>
+                <w:szCs w:val="18"/>
+              </w:rPr>
+              <w:t>{train</w:t>
+            </w:r>
+            <w:r>
+              <w:rPr>
+                <w:rFonts w:ascii="Arial" w:eastAsia="Arial" w:hAnsi="Arial" w:cs="Arial"/>
+                <w:b/>
+                <w:color w:val="000000"/>
+                <w:sz w:val="18"/>
+                <w:szCs w:val="18"/>
+              </w:rPr>
+              <w:t>1</w:t>
+            </w:r>
+            <w:r>
+              <w:rPr>
+                <w:rFonts w:ascii="Arial" w:eastAsia="Arial" w:hAnsi="Arial" w:cs="Arial"/>
+                <w:b/>
+                <w:color w:val="000000"/>
+                <w:sz w:val="18"/>
+                <w:szCs w:val="18"/>
+              </w:rPr>
+              <w:t>N}</w:t>
+            </w:r>
           </w:p>
         </w:tc>
         <w:tc>
@@ -671,6 +817,33 @@
                 <w:szCs w:val="18"/>
               </w:rPr>
             </w:pPr>
+            <w:r>
+              <w:rPr>
+                <w:rFonts w:ascii="Arial Narrow" w:eastAsia="Arial Narrow" w:hAnsi="Arial Narrow" w:cs="Arial Narrow"/>
+                <w:color w:val="000000"/>
+                <w:sz w:val="18"/>
+                <w:szCs w:val="18"/>
+              </w:rPr>
+              <w:t>{</w:t>
+            </w:r>
+            <w:r>
+              <w:rPr>
+                <w:rFonts w:ascii="Arial Narrow" w:eastAsia="Arial Narrow" w:hAnsi="Arial Narrow" w:cs="Arial Narrow"/>
+                <w:color w:val="000000"/>
+                <w:sz w:val="18"/>
+                <w:szCs w:val="18"/>
+              </w:rPr>
+              <w:t>train1f</w:t>
+            </w:r>
+            <w:r>
+              <w:rPr>
+                <w:rFonts w:ascii="Arial Narrow" w:eastAsia="Arial Narrow" w:hAnsi="Arial Narrow" w:cs="Arial Narrow"/>
+                <w:color w:val="000000"/>
+                <w:sz w:val="18"/>
+                <w:szCs w:val="18"/>
+              </w:rPr>
+              <w:t>rom}</w:t>
+            </w:r>
           </w:p>
         </w:tc>
         <w:tc>
@@ -693,573 +866,53 @@
                 <w:szCs w:val="18"/>
               </w:rPr>
             </w:pPr>
-          </w:p>
-        </w:tc>
-      </w:tr>
-      <w:tr>
-        <w:trPr>
-          <w:trHeight w:val="284"/>
-          <w:jc w:val="center"/>
-        </w:trPr>
-        <w:tc>
-          <w:tcPr>
-            <w:tcW w:w="1134" w:type="dxa"/>
-            <w:tcBorders>
-              <w:top w:val="single" w:sz="4" w:space="0" w:color="000000"/>
-              <w:left w:val="single" w:sz="4" w:space="0" w:color="000000"/>
-              <w:bottom w:val="single" w:sz="4" w:space="0" w:color="000000"/>
-              <w:right w:val="single" w:sz="4" w:space="0" w:color="000000"/>
-            </w:tcBorders>
-            <w:vAlign w:val="center"/>
-          </w:tcPr>
-          <w:p>
-            <w:pPr>
-              <w:jc w:val="center"/>
+            <w:r>
               <w:rPr>
                 <w:rFonts w:ascii="Arial Narrow" w:eastAsia="Arial Narrow" w:hAnsi="Arial Narrow" w:cs="Arial Narrow"/>
                 <w:color w:val="000000"/>
                 <w:sz w:val="18"/>
                 <w:szCs w:val="18"/>
               </w:rPr>
-            </w:pPr>
-          </w:p>
-        </w:tc>
-        <w:tc>
-          <w:tcPr>
-            <w:tcW w:w="1046" w:type="dxa"/>
-            <w:tcBorders>
-              <w:top w:val="single" w:sz="4" w:space="0" w:color="000000"/>
-              <w:left w:val="single" w:sz="4" w:space="0" w:color="000000"/>
-              <w:bottom w:val="single" w:sz="4" w:space="0" w:color="000000"/>
-              <w:right w:val="single" w:sz="4" w:space="0" w:color="000000"/>
-            </w:tcBorders>
-            <w:vAlign w:val="center"/>
-          </w:tcPr>
-          <w:p>
-            <w:pPr>
-              <w:jc w:val="center"/>
-              <w:rPr>
-                <w:rFonts w:ascii="Arial" w:eastAsia="Arial" w:hAnsi="Arial" w:cs="Arial"/>
-                <w:b/>
-                <w:color w:val="000000"/>
-                <w:sz w:val="18"/>
-                <w:szCs w:val="18"/>
-              </w:rPr>
-            </w:pPr>
-          </w:p>
-        </w:tc>
-        <w:tc>
-          <w:tcPr>
-            <w:tcW w:w="1603" w:type="dxa"/>
-            <w:gridSpan w:val="2"/>
-            <w:tcBorders>
-              <w:top w:val="single" w:sz="4" w:space="0" w:color="000000"/>
-              <w:left w:val="single" w:sz="4" w:space="0" w:color="000000"/>
-              <w:bottom w:val="single" w:sz="4" w:space="0" w:color="000000"/>
-              <w:right w:val="single" w:sz="4" w:space="0" w:color="000000"/>
-            </w:tcBorders>
-            <w:vAlign w:val="center"/>
-          </w:tcPr>
-          <w:p>
-            <w:pPr>
+              <w:t>{</w:t>
+            </w:r>
+            <w:r>
               <w:rPr>
                 <w:rFonts w:ascii="Arial Narrow" w:eastAsia="Arial Narrow" w:hAnsi="Arial Narrow" w:cs="Arial Narrow"/>
                 <w:color w:val="000000"/>
                 <w:sz w:val="18"/>
                 <w:szCs w:val="18"/>
               </w:rPr>
-            </w:pPr>
-          </w:p>
-        </w:tc>
-        <w:tc>
-          <w:tcPr>
-            <w:tcW w:w="1603" w:type="dxa"/>
-            <w:tcBorders>
-              <w:top w:val="single" w:sz="4" w:space="0" w:color="000000"/>
-              <w:left w:val="single" w:sz="4" w:space="0" w:color="000000"/>
-              <w:bottom w:val="single" w:sz="4" w:space="0" w:color="000000"/>
-              <w:right w:val="single" w:sz="4" w:space="0" w:color="000000"/>
-            </w:tcBorders>
-            <w:vAlign w:val="center"/>
-          </w:tcPr>
-          <w:p>
-            <w:pPr>
+              <w:t>train1</w:t>
+            </w:r>
+            <w:r>
               <w:rPr>
                 <w:rFonts w:ascii="Arial Narrow" w:eastAsia="Arial Narrow" w:hAnsi="Arial Narrow" w:cs="Arial Narrow"/>
                 <w:color w:val="000000"/>
                 <w:sz w:val="18"/>
                 <w:szCs w:val="18"/>
               </w:rPr>
-            </w:pPr>
-          </w:p>
-        </w:tc>
-        <w:tc>
-          <w:tcPr>
-            <w:tcW w:w="1125" w:type="dxa"/>
-            <w:tcBorders>
-              <w:top w:val="single" w:sz="4" w:space="0" w:color="000000"/>
-              <w:left w:val="single" w:sz="4" w:space="0" w:color="000000"/>
-              <w:bottom w:val="single" w:sz="4" w:space="0" w:color="000000"/>
-              <w:right w:val="single" w:sz="4" w:space="0" w:color="000000"/>
-            </w:tcBorders>
-            <w:vAlign w:val="center"/>
-          </w:tcPr>
-          <w:p>
-            <w:pPr>
-              <w:jc w:val="center"/>
+              <w:t>to}{/</w:t>
+            </w:r>
+            <w:proofErr w:type="spellStart"/>
+            <w:r>
               <w:rPr>
                 <w:rFonts w:ascii="Arial Narrow" w:eastAsia="Arial Narrow" w:hAnsi="Arial Narrow" w:cs="Arial Narrow"/>
                 <w:color w:val="000000"/>
                 <w:sz w:val="18"/>
                 <w:szCs w:val="18"/>
               </w:rPr>
-            </w:pPr>
-          </w:p>
-        </w:tc>
-        <w:tc>
-          <w:tcPr>
-            <w:tcW w:w="994" w:type="dxa"/>
-            <w:tcBorders>
-              <w:top w:val="single" w:sz="4" w:space="0" w:color="000000"/>
-              <w:left w:val="single" w:sz="4" w:space="0" w:color="000000"/>
-              <w:bottom w:val="single" w:sz="4" w:space="0" w:color="000000"/>
-              <w:right w:val="single" w:sz="4" w:space="0" w:color="000000"/>
-            </w:tcBorders>
-            <w:vAlign w:val="center"/>
-          </w:tcPr>
-          <w:p>
-            <w:pPr>
-              <w:jc w:val="center"/>
-              <w:rPr>
-                <w:rFonts w:ascii="Arial" w:eastAsia="Arial" w:hAnsi="Arial" w:cs="Arial"/>
-                <w:b/>
-                <w:color w:val="000000"/>
-                <w:sz w:val="18"/>
-                <w:szCs w:val="18"/>
-              </w:rPr>
-            </w:pPr>
-          </w:p>
-        </w:tc>
-        <w:tc>
-          <w:tcPr>
-            <w:tcW w:w="1626" w:type="dxa"/>
-            <w:tcBorders>
-              <w:top w:val="single" w:sz="4" w:space="0" w:color="000000"/>
-              <w:left w:val="single" w:sz="4" w:space="0" w:color="000000"/>
-              <w:bottom w:val="single" w:sz="4" w:space="0" w:color="000000"/>
-              <w:right w:val="single" w:sz="4" w:space="0" w:color="000000"/>
-            </w:tcBorders>
-            <w:vAlign w:val="center"/>
-          </w:tcPr>
-          <w:p>
-            <w:pPr>
+              <w:t>trains</w:t>
+            </w:r>
+            <w:proofErr w:type="spellEnd"/>
+            <w:r>
               <w:rPr>
                 <w:rFonts w:ascii="Arial Narrow" w:eastAsia="Arial Narrow" w:hAnsi="Arial Narrow" w:cs="Arial Narrow"/>
                 <w:color w:val="000000"/>
                 <w:sz w:val="18"/>
                 <w:szCs w:val="18"/>
               </w:rPr>
-            </w:pPr>
-          </w:p>
-        </w:tc>
-        <w:tc>
-          <w:tcPr>
-            <w:tcW w:w="1626" w:type="dxa"/>
-            <w:tcBorders>
-              <w:top w:val="single" w:sz="4" w:space="0" w:color="000000"/>
-              <w:left w:val="single" w:sz="4" w:space="0" w:color="000000"/>
-              <w:bottom w:val="single" w:sz="4" w:space="0" w:color="000000"/>
-              <w:right w:val="single" w:sz="4" w:space="0" w:color="000000"/>
-            </w:tcBorders>
-            <w:vAlign w:val="center"/>
-          </w:tcPr>
-          <w:p>
-            <w:pPr>
-              <w:rPr>
-                <w:rFonts w:ascii="Arial Narrow" w:eastAsia="Arial Narrow" w:hAnsi="Arial Narrow" w:cs="Arial Narrow"/>
-                <w:color w:val="000000"/>
-                <w:sz w:val="18"/>
-                <w:szCs w:val="18"/>
-              </w:rPr>
-            </w:pPr>
-          </w:p>
-        </w:tc>
-      </w:tr>
-      <w:tr>
-        <w:trPr>
-          <w:trHeight w:val="284"/>
-          <w:jc w:val="center"/>
-        </w:trPr>
-        <w:tc>
-          <w:tcPr>
-            <w:tcW w:w="1134" w:type="dxa"/>
-            <w:tcBorders>
-              <w:top w:val="single" w:sz="4" w:space="0" w:color="000000"/>
-              <w:left w:val="single" w:sz="4" w:space="0" w:color="000000"/>
-              <w:bottom w:val="single" w:sz="4" w:space="0" w:color="000000"/>
-              <w:right w:val="single" w:sz="4" w:space="0" w:color="000000"/>
-            </w:tcBorders>
-            <w:vAlign w:val="center"/>
-          </w:tcPr>
-          <w:p>
-            <w:pPr>
-              <w:jc w:val="center"/>
-              <w:rPr>
-                <w:rFonts w:ascii="Arial Narrow" w:eastAsia="Arial Narrow" w:hAnsi="Arial Narrow" w:cs="Arial Narrow"/>
-                <w:color w:val="000000"/>
-                <w:sz w:val="18"/>
-                <w:szCs w:val="18"/>
-              </w:rPr>
-            </w:pPr>
-          </w:p>
-        </w:tc>
-        <w:tc>
-          <w:tcPr>
-            <w:tcW w:w="1046" w:type="dxa"/>
-            <w:tcBorders>
-              <w:top w:val="single" w:sz="4" w:space="0" w:color="000000"/>
-              <w:left w:val="single" w:sz="4" w:space="0" w:color="000000"/>
-              <w:bottom w:val="single" w:sz="4" w:space="0" w:color="000000"/>
-              <w:right w:val="single" w:sz="4" w:space="0" w:color="000000"/>
-            </w:tcBorders>
-            <w:vAlign w:val="center"/>
-          </w:tcPr>
-          <w:p>
-            <w:pPr>
-              <w:jc w:val="center"/>
-              <w:rPr>
-                <w:rFonts w:ascii="Arial" w:eastAsia="Arial" w:hAnsi="Arial" w:cs="Arial"/>
-                <w:b/>
-                <w:color w:val="000000"/>
-                <w:sz w:val="18"/>
-                <w:szCs w:val="18"/>
-              </w:rPr>
-            </w:pPr>
-          </w:p>
-        </w:tc>
-        <w:tc>
-          <w:tcPr>
-            <w:tcW w:w="1603" w:type="dxa"/>
-            <w:gridSpan w:val="2"/>
-            <w:tcBorders>
-              <w:top w:val="single" w:sz="4" w:space="0" w:color="000000"/>
-              <w:left w:val="single" w:sz="4" w:space="0" w:color="000000"/>
-              <w:bottom w:val="single" w:sz="4" w:space="0" w:color="000000"/>
-              <w:right w:val="single" w:sz="4" w:space="0" w:color="000000"/>
-            </w:tcBorders>
-            <w:vAlign w:val="center"/>
-          </w:tcPr>
-          <w:p>
-            <w:pPr>
-              <w:rPr>
-                <w:rFonts w:ascii="Arial Narrow" w:eastAsia="Arial Narrow" w:hAnsi="Arial Narrow" w:cs="Arial Narrow"/>
-                <w:color w:val="000000"/>
-                <w:sz w:val="18"/>
-                <w:szCs w:val="18"/>
-              </w:rPr>
-            </w:pPr>
-          </w:p>
-        </w:tc>
-        <w:tc>
-          <w:tcPr>
-            <w:tcW w:w="1603" w:type="dxa"/>
-            <w:tcBorders>
-              <w:top w:val="single" w:sz="4" w:space="0" w:color="000000"/>
-              <w:left w:val="single" w:sz="4" w:space="0" w:color="000000"/>
-              <w:bottom w:val="single" w:sz="4" w:space="0" w:color="000000"/>
-              <w:right w:val="single" w:sz="4" w:space="0" w:color="000000"/>
-            </w:tcBorders>
-            <w:vAlign w:val="center"/>
-          </w:tcPr>
-          <w:p>
-            <w:pPr>
-              <w:rPr>
-                <w:rFonts w:ascii="Arial Narrow" w:eastAsia="Arial Narrow" w:hAnsi="Arial Narrow" w:cs="Arial Narrow"/>
-                <w:color w:val="000000"/>
-                <w:sz w:val="18"/>
-                <w:szCs w:val="18"/>
-              </w:rPr>
-            </w:pPr>
-          </w:p>
-        </w:tc>
-        <w:tc>
-          <w:tcPr>
-            <w:tcW w:w="1125" w:type="dxa"/>
-            <w:tcBorders>
-              <w:top w:val="single" w:sz="4" w:space="0" w:color="000000"/>
-              <w:left w:val="single" w:sz="4" w:space="0" w:color="000000"/>
-              <w:bottom w:val="single" w:sz="4" w:space="0" w:color="000000"/>
-              <w:right w:val="single" w:sz="4" w:space="0" w:color="000000"/>
-            </w:tcBorders>
-            <w:vAlign w:val="center"/>
-          </w:tcPr>
-          <w:p>
-            <w:pPr>
-              <w:jc w:val="center"/>
-              <w:rPr>
-                <w:rFonts w:ascii="Arial Narrow" w:eastAsia="Arial Narrow" w:hAnsi="Arial Narrow" w:cs="Arial Narrow"/>
-                <w:color w:val="000000"/>
-                <w:sz w:val="18"/>
-                <w:szCs w:val="18"/>
-              </w:rPr>
-            </w:pPr>
-          </w:p>
-        </w:tc>
-        <w:tc>
-          <w:tcPr>
-            <w:tcW w:w="994" w:type="dxa"/>
-            <w:tcBorders>
-              <w:top w:val="single" w:sz="4" w:space="0" w:color="000000"/>
-              <w:left w:val="single" w:sz="4" w:space="0" w:color="000000"/>
-              <w:bottom w:val="single" w:sz="4" w:space="0" w:color="000000"/>
-              <w:right w:val="single" w:sz="4" w:space="0" w:color="000000"/>
-            </w:tcBorders>
-            <w:vAlign w:val="center"/>
-          </w:tcPr>
-          <w:p>
-            <w:pPr>
-              <w:jc w:val="center"/>
-              <w:rPr>
-                <w:rFonts w:ascii="Arial" w:eastAsia="Arial" w:hAnsi="Arial" w:cs="Arial"/>
-                <w:b/>
-                <w:color w:val="000000"/>
-                <w:sz w:val="18"/>
-                <w:szCs w:val="18"/>
-              </w:rPr>
-            </w:pPr>
-          </w:p>
-        </w:tc>
-        <w:tc>
-          <w:tcPr>
-            <w:tcW w:w="1626" w:type="dxa"/>
-            <w:tcBorders>
-              <w:top w:val="single" w:sz="4" w:space="0" w:color="000000"/>
-              <w:left w:val="single" w:sz="4" w:space="0" w:color="000000"/>
-              <w:bottom w:val="single" w:sz="4" w:space="0" w:color="000000"/>
-              <w:right w:val="single" w:sz="4" w:space="0" w:color="000000"/>
-            </w:tcBorders>
-            <w:vAlign w:val="center"/>
-          </w:tcPr>
-          <w:p>
-            <w:pPr>
-              <w:rPr>
-                <w:rFonts w:ascii="Arial Narrow" w:eastAsia="Arial Narrow" w:hAnsi="Arial Narrow" w:cs="Arial Narrow"/>
-                <w:color w:val="000000"/>
-                <w:sz w:val="18"/>
-                <w:szCs w:val="18"/>
-              </w:rPr>
-            </w:pPr>
-          </w:p>
-        </w:tc>
-        <w:tc>
-          <w:tcPr>
-            <w:tcW w:w="1626" w:type="dxa"/>
-            <w:tcBorders>
-              <w:top w:val="single" w:sz="4" w:space="0" w:color="000000"/>
-              <w:left w:val="single" w:sz="4" w:space="0" w:color="000000"/>
-              <w:bottom w:val="single" w:sz="4" w:space="0" w:color="000000"/>
-              <w:right w:val="single" w:sz="4" w:space="0" w:color="000000"/>
-            </w:tcBorders>
-            <w:vAlign w:val="center"/>
-          </w:tcPr>
-          <w:p>
-            <w:pPr>
-              <w:rPr>
-                <w:rFonts w:ascii="Arial Narrow" w:eastAsia="Arial Narrow" w:hAnsi="Arial Narrow" w:cs="Arial Narrow"/>
-                <w:color w:val="000000"/>
-                <w:sz w:val="18"/>
-                <w:szCs w:val="18"/>
-              </w:rPr>
-            </w:pPr>
-          </w:p>
-        </w:tc>
-      </w:tr>
-      <w:tr>
-        <w:trPr>
-          <w:trHeight w:val="284"/>
-          <w:jc w:val="center"/>
-        </w:trPr>
-        <w:tc>
-          <w:tcPr>
-            <w:tcW w:w="1134" w:type="dxa"/>
-            <w:tcBorders>
-              <w:top w:val="single" w:sz="4" w:space="0" w:color="000000"/>
-              <w:left w:val="single" w:sz="4" w:space="0" w:color="000000"/>
-              <w:bottom w:val="single" w:sz="4" w:space="0" w:color="000000"/>
-              <w:right w:val="single" w:sz="4" w:space="0" w:color="000000"/>
-            </w:tcBorders>
-            <w:vAlign w:val="center"/>
-          </w:tcPr>
-          <w:p>
-            <w:pPr>
-              <w:jc w:val="center"/>
-              <w:rPr>
-                <w:rFonts w:ascii="Arial Narrow" w:eastAsia="Arial Narrow" w:hAnsi="Arial Narrow" w:cs="Arial Narrow"/>
-                <w:color w:val="000000"/>
-                <w:sz w:val="18"/>
-                <w:szCs w:val="18"/>
-              </w:rPr>
-            </w:pPr>
-          </w:p>
-        </w:tc>
-        <w:tc>
-          <w:tcPr>
-            <w:tcW w:w="1046" w:type="dxa"/>
-            <w:tcBorders>
-              <w:top w:val="single" w:sz="4" w:space="0" w:color="000000"/>
-              <w:left w:val="single" w:sz="4" w:space="0" w:color="000000"/>
-              <w:bottom w:val="single" w:sz="4" w:space="0" w:color="000000"/>
-              <w:right w:val="single" w:sz="4" w:space="0" w:color="000000"/>
-            </w:tcBorders>
-            <w:vAlign w:val="center"/>
-          </w:tcPr>
-          <w:p>
-            <w:pPr>
-              <w:jc w:val="center"/>
-              <w:rPr>
-                <w:rFonts w:ascii="Arial" w:eastAsia="Arial" w:hAnsi="Arial" w:cs="Arial"/>
-                <w:b/>
-                <w:color w:val="000000"/>
-                <w:sz w:val="18"/>
-                <w:szCs w:val="18"/>
-              </w:rPr>
-            </w:pPr>
-          </w:p>
-        </w:tc>
-        <w:tc>
-          <w:tcPr>
-            <w:tcW w:w="1603" w:type="dxa"/>
-            <w:gridSpan w:val="2"/>
-            <w:tcBorders>
-              <w:top w:val="single" w:sz="4" w:space="0" w:color="000000"/>
-              <w:left w:val="single" w:sz="4" w:space="0" w:color="000000"/>
-              <w:bottom w:val="single" w:sz="4" w:space="0" w:color="000000"/>
-              <w:right w:val="single" w:sz="4" w:space="0" w:color="000000"/>
-            </w:tcBorders>
-            <w:vAlign w:val="center"/>
-          </w:tcPr>
-          <w:p>
-            <w:pPr>
-              <w:rPr>
-                <w:rFonts w:ascii="Arial Narrow" w:eastAsia="Arial Narrow" w:hAnsi="Arial Narrow" w:cs="Arial Narrow"/>
-                <w:color w:val="000000"/>
-                <w:sz w:val="18"/>
-                <w:szCs w:val="18"/>
-              </w:rPr>
-            </w:pPr>
-          </w:p>
-        </w:tc>
-        <w:tc>
-          <w:tcPr>
-            <w:tcW w:w="1603" w:type="dxa"/>
-            <w:tcBorders>
-              <w:top w:val="single" w:sz="4" w:space="0" w:color="000000"/>
-              <w:left w:val="single" w:sz="4" w:space="0" w:color="000000"/>
-              <w:bottom w:val="single" w:sz="4" w:space="0" w:color="000000"/>
-              <w:right w:val="single" w:sz="4" w:space="0" w:color="000000"/>
-            </w:tcBorders>
-            <w:vAlign w:val="center"/>
-          </w:tcPr>
-          <w:p>
-            <w:pPr>
-              <w:rPr>
-                <w:rFonts w:ascii="Arial Narrow" w:eastAsia="Arial Narrow" w:hAnsi="Arial Narrow" w:cs="Arial Narrow"/>
-                <w:color w:val="000000"/>
-                <w:sz w:val="18"/>
-                <w:szCs w:val="18"/>
-              </w:rPr>
-            </w:pPr>
-          </w:p>
-        </w:tc>
-        <w:tc>
-          <w:tcPr>
-            <w:tcW w:w="1125" w:type="dxa"/>
-            <w:tcBorders>
-              <w:top w:val="single" w:sz="4" w:space="0" w:color="000000"/>
-              <w:left w:val="single" w:sz="4" w:space="0" w:color="000000"/>
-              <w:bottom w:val="single" w:sz="4" w:space="0" w:color="000000"/>
-              <w:right w:val="single" w:sz="4" w:space="0" w:color="000000"/>
-            </w:tcBorders>
-            <w:vAlign w:val="center"/>
-          </w:tcPr>
-          <w:p>
-            <w:pPr>
-              <w:jc w:val="center"/>
-              <w:rPr>
-                <w:rFonts w:ascii="Arial Narrow" w:eastAsia="Arial Narrow" w:hAnsi="Arial Narrow" w:cs="Arial Narrow"/>
-                <w:color w:val="000000"/>
-                <w:sz w:val="18"/>
-                <w:szCs w:val="18"/>
-              </w:rPr>
-            </w:pPr>
-          </w:p>
-        </w:tc>
-        <w:tc>
-          <w:tcPr>
-            <w:tcW w:w="994" w:type="dxa"/>
-            <w:tcBorders>
-              <w:top w:val="single" w:sz="4" w:space="0" w:color="000000"/>
-              <w:left w:val="single" w:sz="4" w:space="0" w:color="000000"/>
-              <w:bottom w:val="single" w:sz="4" w:space="0" w:color="000000"/>
-              <w:right w:val="single" w:sz="4" w:space="0" w:color="000000"/>
-            </w:tcBorders>
-            <w:vAlign w:val="center"/>
-          </w:tcPr>
-          <w:p>
-            <w:pPr>
-              <w:jc w:val="center"/>
-              <w:rPr>
-                <w:rFonts w:ascii="Arial" w:eastAsia="Arial" w:hAnsi="Arial" w:cs="Arial"/>
-                <w:b/>
-                <w:color w:val="000000"/>
-                <w:sz w:val="18"/>
-                <w:szCs w:val="18"/>
-              </w:rPr>
-            </w:pPr>
-          </w:p>
-        </w:tc>
-        <w:tc>
-          <w:tcPr>
-            <w:tcW w:w="1626" w:type="dxa"/>
-            <w:tcBorders>
-              <w:top w:val="single" w:sz="4" w:space="0" w:color="000000"/>
-              <w:left w:val="single" w:sz="4" w:space="0" w:color="000000"/>
-              <w:bottom w:val="single" w:sz="4" w:space="0" w:color="000000"/>
-              <w:right w:val="single" w:sz="4" w:space="0" w:color="000000"/>
-            </w:tcBorders>
-            <w:vAlign w:val="center"/>
-          </w:tcPr>
-          <w:p>
-            <w:pPr>
-              <w:rPr>
-                <w:rFonts w:ascii="Arial Narrow" w:eastAsia="Arial Narrow" w:hAnsi="Arial Narrow" w:cs="Arial Narrow"/>
-                <w:color w:val="000000"/>
-                <w:sz w:val="18"/>
-                <w:szCs w:val="18"/>
-              </w:rPr>
-            </w:pPr>
-          </w:p>
-        </w:tc>
-        <w:tc>
-          <w:tcPr>
-            <w:tcW w:w="1626" w:type="dxa"/>
-            <w:tcBorders>
-              <w:top w:val="single" w:sz="4" w:space="0" w:color="000000"/>
-              <w:left w:val="single" w:sz="4" w:space="0" w:color="000000"/>
-              <w:bottom w:val="single" w:sz="4" w:space="0" w:color="000000"/>
-              <w:right w:val="single" w:sz="4" w:space="0" w:color="000000"/>
-            </w:tcBorders>
-            <w:vAlign w:val="center"/>
-          </w:tcPr>
-          <w:p>
-            <w:pPr>
-              <w:rPr>
-                <w:rFonts w:ascii="Arial Narrow" w:eastAsia="Arial Narrow" w:hAnsi="Arial Narrow" w:cs="Arial Narrow"/>
-                <w:color w:val="000000"/>
-                <w:sz w:val="18"/>
-                <w:szCs w:val="18"/>
-              </w:rPr>
-            </w:pPr>
+              <w:t>}</w:t>
+            </w:r>
           </w:p>
         </w:tc>
       </w:tr>
@@ -2495,6 +2148,32 @@
                 <w:szCs w:val="18"/>
               </w:rPr>
             </w:pPr>
+            <w:r>
+              <w:rPr>
+                <w:rFonts w:ascii="Arial Narrow" w:eastAsia="Arial Narrow" w:hAnsi="Arial Narrow" w:cs="Arial Narrow"/>
+                <w:sz w:val="18"/>
+                <w:szCs w:val="18"/>
+              </w:rPr>
+              <w:t>{</w:t>
+            </w:r>
+            <w:proofErr w:type="spellStart"/>
+            <w:r>
+              <w:rPr>
+                <w:rFonts w:ascii="Arial Narrow" w:eastAsia="Arial Narrow" w:hAnsi="Arial Narrow" w:cs="Arial Narrow"/>
+                <w:sz w:val="18"/>
+                <w:szCs w:val="18"/>
+              </w:rPr>
+              <w:t>groupLeaderName</w:t>
+            </w:r>
+            <w:proofErr w:type="spellEnd"/>
+            <w:r>
+              <w:rPr>
+                <w:rFonts w:ascii="Arial Narrow" w:eastAsia="Arial Narrow" w:hAnsi="Arial Narrow" w:cs="Arial Narrow"/>
+                <w:sz w:val="18"/>
+                <w:szCs w:val="18"/>
+              </w:rPr>
+              <w:t>}</w:t>
+            </w:r>
           </w:p>
         </w:tc>
         <w:tc>
@@ -2512,6 +2191,35 @@
                 <w:szCs w:val="18"/>
               </w:rPr>
             </w:pPr>
+            <w:r>
+              <w:rPr>
+                <w:rFonts w:ascii="Arial Narrow" w:eastAsia="Arial Narrow" w:hAnsi="Arial Narrow" w:cs="Arial Narrow"/>
+                <w:color w:val="000000"/>
+                <w:sz w:val="18"/>
+                <w:szCs w:val="18"/>
+              </w:rPr>
+              <w:t>{</w:t>
+            </w:r>
+            <w:proofErr w:type="spellStart"/>
+            <w:r>
+              <w:rPr>
+                <w:rFonts w:ascii="Arial Narrow" w:eastAsia="Arial Narrow" w:hAnsi="Arial Narrow" w:cs="Arial Narrow"/>
+                <w:color w:val="000000"/>
+                <w:sz w:val="18"/>
+                <w:szCs w:val="18"/>
+              </w:rPr>
+              <w:t>groupLeaderPhoneN</w:t>
+            </w:r>
+            <w:proofErr w:type="spellEnd"/>
+            <w:r>
+              <w:rPr>
+                <w:rFonts w:ascii="Arial Narrow" w:eastAsia="Arial Narrow" w:hAnsi="Arial Narrow" w:cs="Arial Narrow"/>
+                <w:color w:val="000000"/>
+                <w:sz w:val="18"/>
+                <w:szCs w:val="18"/>
+              </w:rPr>
+              <w:t>}</w:t>
+            </w:r>
           </w:p>
         </w:tc>
         <w:tc>
@@ -2528,6 +2236,32 @@
                 <w:szCs w:val="18"/>
               </w:rPr>
             </w:pPr>
+            <w:r>
+              <w:rPr>
+                <w:rFonts w:ascii="Arial Narrow" w:eastAsia="Arial Narrow" w:hAnsi="Arial Narrow" w:cs="Arial Narrow"/>
+                <w:sz w:val="18"/>
+                <w:szCs w:val="18"/>
+              </w:rPr>
+              <w:t>{</w:t>
+            </w:r>
+            <w:proofErr w:type="spellStart"/>
+            <w:r>
+              <w:rPr>
+                <w:rFonts w:ascii="Arial Narrow" w:eastAsia="Arial Narrow" w:hAnsi="Arial Narrow" w:cs="Arial Narrow"/>
+                <w:sz w:val="18"/>
+                <w:szCs w:val="18"/>
+              </w:rPr>
+              <w:t>groupLeaderIdCardN</w:t>
+            </w:r>
+            <w:proofErr w:type="spellEnd"/>
+            <w:r>
+              <w:rPr>
+                <w:rFonts w:ascii="Arial Narrow" w:eastAsia="Arial Narrow" w:hAnsi="Arial Narrow" w:cs="Arial Narrow"/>
+                <w:sz w:val="18"/>
+                <w:szCs w:val="18"/>
+              </w:rPr>
+              <w:t>}</w:t>
+            </w:r>
           </w:p>
         </w:tc>
         <w:tc>
@@ -2544,6 +2278,32 @@
                 <w:szCs w:val="18"/>
               </w:rPr>
             </w:pPr>
+            <w:r>
+              <w:rPr>
+                <w:rFonts w:ascii="Arial" w:eastAsia="Arial" w:hAnsi="Arial" w:cs="Arial"/>
+                <w:sz w:val="18"/>
+                <w:szCs w:val="18"/>
+              </w:rPr>
+              <w:t>{</w:t>
+            </w:r>
+            <w:proofErr w:type="spellStart"/>
+            <w:r>
+              <w:rPr>
+                <w:rFonts w:ascii="Arial" w:eastAsia="Arial" w:hAnsi="Arial" w:cs="Arial"/>
+                <w:sz w:val="18"/>
+                <w:szCs w:val="18"/>
+              </w:rPr>
+              <w:t>groupLeaderCat</w:t>
+            </w:r>
+            <w:proofErr w:type="spellEnd"/>
+            <w:r>
+              <w:rPr>
+                <w:rFonts w:ascii="Arial" w:eastAsia="Arial" w:hAnsi="Arial" w:cs="Arial"/>
+                <w:sz w:val="18"/>
+                <w:szCs w:val="18"/>
+              </w:rPr>
+              <w:t>}</w:t>
+            </w:r>
           </w:p>
         </w:tc>
         <w:tc>
@@ -2559,6 +2319,32 @@
                 <w:szCs w:val="18"/>
               </w:rPr>
             </w:pPr>
+            <w:r>
+              <w:rPr>
+                <w:rFonts w:ascii="Arial" w:eastAsia="Arial" w:hAnsi="Arial" w:cs="Arial"/>
+                <w:sz w:val="18"/>
+                <w:szCs w:val="18"/>
+              </w:rPr>
+              <w:t>{</w:t>
+            </w:r>
+            <w:proofErr w:type="spellStart"/>
+            <w:r>
+              <w:rPr>
+                <w:rFonts w:ascii="Arial" w:eastAsia="Arial" w:hAnsi="Arial" w:cs="Arial"/>
+                <w:sz w:val="18"/>
+                <w:szCs w:val="18"/>
+              </w:rPr>
+              <w:t>groupLeaderCard</w:t>
+            </w:r>
+            <w:proofErr w:type="spellEnd"/>
+            <w:r>
+              <w:rPr>
+                <w:rFonts w:ascii="Arial" w:eastAsia="Arial" w:hAnsi="Arial" w:cs="Arial"/>
+                <w:sz w:val="18"/>
+                <w:szCs w:val="18"/>
+              </w:rPr>
+              <w:t>}</w:t>
+            </w:r>
           </w:p>
         </w:tc>
       </w:tr>
@@ -2785,6 +2571,32 @@
                 <w:szCs w:val="18"/>
               </w:rPr>
             </w:pPr>
+            <w:r>
+              <w:rPr>
+                <w:rFonts w:ascii="Arial Narrow" w:eastAsia="Arial Narrow" w:hAnsi="Arial Narrow" w:cs="Arial Narrow"/>
+                <w:sz w:val="18"/>
+                <w:szCs w:val="18"/>
+              </w:rPr>
+              <w:t>{</w:t>
+            </w:r>
+            <w:proofErr w:type="spellStart"/>
+            <w:r>
+              <w:rPr>
+                <w:rFonts w:ascii="Arial Narrow" w:eastAsia="Arial Narrow" w:hAnsi="Arial Narrow" w:cs="Arial Narrow"/>
+                <w:sz w:val="18"/>
+                <w:szCs w:val="18"/>
+              </w:rPr>
+              <w:t>organizationName</w:t>
+            </w:r>
+            <w:proofErr w:type="spellEnd"/>
+            <w:r>
+              <w:rPr>
+                <w:rFonts w:ascii="Arial Narrow" w:eastAsia="Arial Narrow" w:hAnsi="Arial Narrow" w:cs="Arial Narrow"/>
+                <w:sz w:val="18"/>
+                <w:szCs w:val="18"/>
+              </w:rPr>
+              <w:t>}</w:t>
+            </w:r>
           </w:p>
         </w:tc>
         <w:tc>
@@ -2851,6 +2663,32 @@
                 <w:szCs w:val="18"/>
               </w:rPr>
             </w:pPr>
+            <w:r>
+              <w:rPr>
+                <w:rFonts w:ascii="Arial Narrow" w:eastAsia="Arial Narrow" w:hAnsi="Arial Narrow" w:cs="Arial Narrow"/>
+                <w:sz w:val="18"/>
+                <w:szCs w:val="18"/>
+              </w:rPr>
+              <w:t>{</w:t>
+            </w:r>
+            <w:proofErr w:type="spellStart"/>
+            <w:r>
+              <w:rPr>
+                <w:rFonts w:ascii="Arial Narrow" w:eastAsia="Arial Narrow" w:hAnsi="Arial Narrow" w:cs="Arial Narrow"/>
+                <w:sz w:val="18"/>
+                <w:szCs w:val="18"/>
+              </w:rPr>
+              <w:t>organizationHeadquarters</w:t>
+            </w:r>
+            <w:proofErr w:type="spellEnd"/>
+            <w:r>
+              <w:rPr>
+                <w:rFonts w:ascii="Arial Narrow" w:eastAsia="Arial Narrow" w:hAnsi="Arial Narrow" w:cs="Arial Narrow"/>
+                <w:sz w:val="18"/>
+                <w:szCs w:val="18"/>
+              </w:rPr>
+              <w:t>}</w:t>
+            </w:r>
           </w:p>
         </w:tc>
         <w:tc>
@@ -2919,6 +2757,32 @@
                 <w:szCs w:val="18"/>
               </w:rPr>
             </w:pPr>
+            <w:r>
+              <w:rPr>
+                <w:rFonts w:ascii="Arial Narrow" w:eastAsia="Arial Narrow" w:hAnsi="Arial Narrow" w:cs="Arial Narrow"/>
+                <w:sz w:val="18"/>
+                <w:szCs w:val="18"/>
+              </w:rPr>
+              <w:t>{</w:t>
+            </w:r>
+            <w:proofErr w:type="spellStart"/>
+            <w:r>
+              <w:rPr>
+                <w:rFonts w:ascii="Arial Narrow" w:eastAsia="Arial Narrow" w:hAnsi="Arial Narrow" w:cs="Arial Narrow"/>
+                <w:sz w:val="18"/>
+                <w:szCs w:val="18"/>
+              </w:rPr>
+              <w:t>organizationPhoneN</w:t>
+            </w:r>
+            <w:proofErr w:type="spellEnd"/>
+            <w:r>
+              <w:rPr>
+                <w:rFonts w:ascii="Arial Narrow" w:eastAsia="Arial Narrow" w:hAnsi="Arial Narrow" w:cs="Arial Narrow"/>
+                <w:sz w:val="18"/>
+                <w:szCs w:val="18"/>
+              </w:rPr>
+              <w:t>}</w:t>
+            </w:r>
           </w:p>
         </w:tc>
         <w:tc>
@@ -3001,6 +2865,32 @@
                 <w:szCs w:val="18"/>
               </w:rPr>
             </w:pPr>
+            <w:r>
+              <w:rPr>
+                <w:rFonts w:ascii="Arial Narrow" w:eastAsia="Arial Narrow" w:hAnsi="Arial Narrow" w:cs="Arial Narrow"/>
+                <w:sz w:val="18"/>
+                <w:szCs w:val="18"/>
+              </w:rPr>
+              <w:t>{</w:t>
+            </w:r>
+            <w:proofErr w:type="spellStart"/>
+            <w:r>
+              <w:rPr>
+                <w:rFonts w:ascii="Arial Narrow" w:eastAsia="Arial Narrow" w:hAnsi="Arial Narrow" w:cs="Arial Narrow"/>
+                <w:sz w:val="18"/>
+                <w:szCs w:val="18"/>
+              </w:rPr>
+              <w:t>organizationEmailAddress</w:t>
+            </w:r>
+            <w:proofErr w:type="spellEnd"/>
+            <w:r>
+              <w:rPr>
+                <w:rFonts w:ascii="Arial Narrow" w:eastAsia="Arial Narrow" w:hAnsi="Arial Narrow" w:cs="Arial Narrow"/>
+                <w:sz w:val="18"/>
+                <w:szCs w:val="18"/>
+              </w:rPr>
+              <w:t>}</w:t>
+            </w:r>
           </w:p>
         </w:tc>
         <w:tc>

</xml_diff>